<commit_message>
docs template has been updated with the branding
</commit_message>
<xml_diff>
--- a/docs/Pirai_AI_word_conversion_template.docx
+++ b/docs/Pirai_AI_word_conversion_template.docx
@@ -1261,6 +1261,7 @@
       </w:r>
     </w:p>
     <w:sectPr>
+      <w:headerReference w:type="default" r:id="rId9"/>
       <w:pgSz w:w="12240" w:h="15840"/>
       <w:pgMar w:top="1440" w:right="1800" w:bottom="1440" w:left="1800" w:header="720" w:footer="720" w:gutter="0"/>
       <w:cols w:space="720"/>
@@ -1268,6 +1269,51 @@
     </w:sectPr>
   </w:body>
 </w:document>
+</file>
+
+<file path=word/header1.xml><?xml version="1.0" encoding="utf-8"?>
+<w:hdr xmlns:m="http://schemas.openxmlformats.org/officeDocument/2006/math" xmlns:mc="http://schemas.openxmlformats.org/markup-compatibility/2006" xmlns:mo="http://schemas.microsoft.com/office/mac/office/2008/main" xmlns:mv="urn:schemas-microsoft-com:mac:vml" xmlns:o="urn:schemas-microsoft-com:office:office" xmlns:r="http://schemas.openxmlformats.org/officeDocument/2006/relationships" xmlns:v="urn:schemas-microsoft-com:vml" xmlns:w10="urn:schemas-microsoft-com:office:word" xmlns:w14="http://schemas.microsoft.com/office/word/2010/wordml" xmlns:w="http://schemas.openxmlformats.org/wordprocessingml/2006/main" xmlns:wne="http://schemas.microsoft.com/office/word/2006/wordml" xmlns:wp14="http://schemas.microsoft.com/office/word/2010/wordprocessingDrawing" xmlns:wp="http://schemas.openxmlformats.org/drawingml/2006/wordprocessingDrawing" xmlns:wpc="http://schemas.microsoft.com/office/word/2010/wordprocessingCanvas" xmlns:wpg="http://schemas.microsoft.com/office/word/2010/wordprocessingGroup" xmlns:wpi="http://schemas.microsoft.com/office/word/2010/wordprocessingInk" xmlns:wps="http://schemas.microsoft.com/office/word/2010/wordprocessingShape" mc:Ignorable="w14 wp14">
+  <w:p>
+    <w:pPr>
+      <w:pStyle w:val="Header"/>
+      <w:jc w:val="center"/>
+    </w:pPr>
+    <w:r>
+      <w:drawing>
+        <wp:inline xmlns:a="http://schemas.openxmlformats.org/drawingml/2006/main" xmlns:pic="http://schemas.openxmlformats.org/drawingml/2006/picture">
+          <wp:extent cx="1371600" cy="439341"/>
+          <wp:docPr id="1" name="Picture 1"/>
+          <wp:cNvGraphicFramePr>
+            <a:graphicFrameLocks noChangeAspect="1"/>
+          </wp:cNvGraphicFramePr>
+          <a:graphic>
+            <a:graphicData uri="http://schemas.openxmlformats.org/drawingml/2006/picture">
+              <pic:pic>
+                <pic:nvPicPr>
+                  <pic:cNvPr id="0" name="image.png"/>
+                  <pic:cNvPicPr/>
+                </pic:nvPicPr>
+                <pic:blipFill>
+                  <a:blip r:embed="rId1"/>
+                  <a:stretch>
+                    <a:fillRect/>
+                  </a:stretch>
+                </pic:blipFill>
+                <pic:spPr>
+                  <a:xfrm>
+                    <a:off x="0" y="0"/>
+                    <a:ext cx="1371600" cy="439341"/>
+                  </a:xfrm>
+                  <a:prstGeom prst="rect"/>
+                </pic:spPr>
+              </pic:pic>
+            </a:graphicData>
+          </a:graphic>
+        </wp:inline>
+      </w:drawing>
+    </w:r>
+  </w:p>
+</w:hdr>
 </file>
 
 <file path=word/numbering.xml><?xml version="1.0" encoding="utf-8"?>

</xml_diff>